<commit_message>
Epic - 4, final commit
</commit_message>
<xml_diff>
--- a/ai_12/dmytro_tymchuk/epic_4/epic_4_pactice_and_labs_report_dmytro_tymchuk.docx
+++ b/ai_12/dmytro_tymchuk/epic_4/epic_4_pactice_and_labs_report_dmytro_tymchuk.docx
@@ -4425,7 +4425,7 @@
       </w:pPr>
       <w:r>
         <w:drawing>
-          <wp:inline wp14:editId="5C1FCFF3" wp14:anchorId="31C9AAAB">
+          <wp:inline wp14:editId="720EF489" wp14:anchorId="31C9AAAB">
             <wp:extent cx="5781674" cy="2510844"/>
             <wp:effectExtent l="0" t="0" r="0" b="0"/>
             <wp:docPr id="103239844" name="" title=""/>
@@ -4440,7 +4440,56 @@
                     <pic:cNvPicPr/>
                   </pic:nvPicPr>
                   <pic:blipFill>
-                    <a:blip r:embed="R04fa539a2efa4266">
+                    <a:blip r:embed="Rfa96f2f431fd40a4">
+                      <a:extLst xmlns:a="http://schemas.openxmlformats.org/drawingml/2006/main">
+                        <a:ext xmlns:a="http://schemas.openxmlformats.org/drawingml/2006/main" uri="{28A0092B-C50C-407E-A947-70E740481C1C}">
+                          <a14:useLocalDpi xmlns:a14="http://schemas.microsoft.com/office/drawing/2010/main" val="0"/>
+                        </a:ext>
+                      </a:extLst>
+                    </a:blip>
+                    <a:stretch>
+                      <a:fillRect/>
+                    </a:stretch>
+                  </pic:blipFill>
+                  <pic:spPr>
+                    <a:xfrm rot="0" flipH="0" flipV="0">
+                      <a:off x="0" y="0"/>
+                      <a:ext cx="5781674" cy="2510844"/>
+                    </a:xfrm>
+                    <a:prstGeom prst="rect">
+                      <a:avLst/>
+                    </a:prstGeom>
+                  </pic:spPr>
+                </pic:pic>
+              </a:graphicData>
+            </a:graphic>
+          </wp:inline>
+        </w:drawing>
+      </w:r>
+    </w:p>
+    <w:p>
+      <w:pPr>
+        <w:pStyle w:val="Normal"/>
+        <w:jc w:val="left"/>
+      </w:pPr>
+      <w:r>
+        <w:drawing>
+          <wp:inline wp14:editId="5AE9DF6D" wp14:anchorId="3FD8AF05">
+            <wp:extent cx="5553074" cy="2605602"/>
+            <wp:effectExtent l="0" t="0" r="0" b="0"/>
+            <wp:docPr id="809758622" name="" title=""/>
+            <wp:cNvGraphicFramePr>
+              <a:graphicFrameLocks noChangeAspect="1"/>
+            </wp:cNvGraphicFramePr>
+            <a:graphic>
+              <a:graphicData uri="http://schemas.openxmlformats.org/drawingml/2006/picture">
+                <pic:pic>
+                  <pic:nvPicPr>
+                    <pic:cNvPr id="0" name=""/>
+                    <pic:cNvPicPr/>
+                  </pic:nvPicPr>
+                  <pic:blipFill>
+                    <a:blip r:embed="Re75825d5968b454e">
                       <a:extLst>
                         <a:ext xmlns:a="http://schemas.openxmlformats.org/drawingml/2006/main" uri="{28A0092B-C50C-407E-A947-70E740481C1C}">
                           <a14:useLocalDpi val="0"/>
@@ -4454,7 +4503,56 @@
                   <pic:spPr>
                     <a:xfrm>
                       <a:off x="0" y="0"/>
-                      <a:ext cx="5781674" cy="2510844"/>
+                      <a:ext cx="5553074" cy="2605602"/>
+                    </a:xfrm>
+                    <a:prstGeom prst="rect">
+                      <a:avLst/>
+                    </a:prstGeom>
+                  </pic:spPr>
+                </pic:pic>
+              </a:graphicData>
+            </a:graphic>
+          </wp:inline>
+        </w:drawing>
+      </w:r>
+    </w:p>
+    <w:p>
+      <w:pPr>
+        <w:pStyle w:val="Normal"/>
+        <w:jc w:val="left"/>
+      </w:pPr>
+      <w:r>
+        <w:drawing>
+          <wp:inline wp14:editId="4109E775" wp14:anchorId="66A4421E">
+            <wp:extent cx="5724524" cy="2695575"/>
+            <wp:effectExtent l="0" t="0" r="0" b="0"/>
+            <wp:docPr id="81629479" name="" title=""/>
+            <wp:cNvGraphicFramePr>
+              <a:graphicFrameLocks noChangeAspect="1"/>
+            </wp:cNvGraphicFramePr>
+            <a:graphic>
+              <a:graphicData uri="http://schemas.openxmlformats.org/drawingml/2006/picture">
+                <pic:pic>
+                  <pic:nvPicPr>
+                    <pic:cNvPr id="0" name=""/>
+                    <pic:cNvPicPr/>
+                  </pic:nvPicPr>
+                  <pic:blipFill>
+                    <a:blip r:embed="Rfcd9117637864d73">
+                      <a:extLst>
+                        <a:ext xmlns:a="http://schemas.openxmlformats.org/drawingml/2006/main" uri="{28A0092B-C50C-407E-A947-70E740481C1C}">
+                          <a14:useLocalDpi val="0"/>
+                        </a:ext>
+                      </a:extLst>
+                    </a:blip>
+                    <a:stretch>
+                      <a:fillRect/>
+                    </a:stretch>
+                  </pic:blipFill>
+                  <pic:spPr>
+                    <a:xfrm>
+                      <a:off x="0" y="0"/>
+                      <a:ext cx="5724524" cy="2695575"/>
                     </a:xfrm>
                     <a:prstGeom prst="rect">
                       <a:avLst/>

</xml_diff>

<commit_message>
Epic 4, final commit
</commit_message>
<xml_diff>
--- a/ai_12/dmytro_tymchuk/epic_4/epic_4_pactice_and_labs_report_dmytro_tymchuk.docx
+++ b/ai_12/dmytro_tymchuk/epic_4/epic_4_pactice_and_labs_report_dmytro_tymchuk.docx
@@ -4425,7 +4425,7 @@
       </w:pPr>
       <w:r>
         <w:drawing>
-          <wp:inline wp14:editId="5C1FCFF3" wp14:anchorId="31C9AAAB">
+          <wp:inline wp14:editId="720EF489" wp14:anchorId="31C9AAAB">
             <wp:extent cx="5781674" cy="2510844"/>
             <wp:effectExtent l="0" t="0" r="0" b="0"/>
             <wp:docPr id="103239844" name="" title=""/>
@@ -4440,7 +4440,56 @@
                     <pic:cNvPicPr/>
                   </pic:nvPicPr>
                   <pic:blipFill>
-                    <a:blip r:embed="R04fa539a2efa4266">
+                    <a:blip r:embed="Rfa96f2f431fd40a4">
+                      <a:extLst xmlns:a="http://schemas.openxmlformats.org/drawingml/2006/main">
+                        <a:ext xmlns:a="http://schemas.openxmlformats.org/drawingml/2006/main" uri="{28A0092B-C50C-407E-A947-70E740481C1C}">
+                          <a14:useLocalDpi xmlns:a14="http://schemas.microsoft.com/office/drawing/2010/main" val="0"/>
+                        </a:ext>
+                      </a:extLst>
+                    </a:blip>
+                    <a:stretch>
+                      <a:fillRect/>
+                    </a:stretch>
+                  </pic:blipFill>
+                  <pic:spPr>
+                    <a:xfrm rot="0" flipH="0" flipV="0">
+                      <a:off x="0" y="0"/>
+                      <a:ext cx="5781674" cy="2510844"/>
+                    </a:xfrm>
+                    <a:prstGeom prst="rect">
+                      <a:avLst/>
+                    </a:prstGeom>
+                  </pic:spPr>
+                </pic:pic>
+              </a:graphicData>
+            </a:graphic>
+          </wp:inline>
+        </w:drawing>
+      </w:r>
+    </w:p>
+    <w:p>
+      <w:pPr>
+        <w:pStyle w:val="Normal"/>
+        <w:jc w:val="left"/>
+      </w:pPr>
+      <w:r>
+        <w:drawing>
+          <wp:inline wp14:editId="5AE9DF6D" wp14:anchorId="3FD8AF05">
+            <wp:extent cx="5553074" cy="2605602"/>
+            <wp:effectExtent l="0" t="0" r="0" b="0"/>
+            <wp:docPr id="809758622" name="" title=""/>
+            <wp:cNvGraphicFramePr>
+              <a:graphicFrameLocks noChangeAspect="1"/>
+            </wp:cNvGraphicFramePr>
+            <a:graphic>
+              <a:graphicData uri="http://schemas.openxmlformats.org/drawingml/2006/picture">
+                <pic:pic>
+                  <pic:nvPicPr>
+                    <pic:cNvPr id="0" name=""/>
+                    <pic:cNvPicPr/>
+                  </pic:nvPicPr>
+                  <pic:blipFill>
+                    <a:blip r:embed="Re75825d5968b454e">
                       <a:extLst>
                         <a:ext xmlns:a="http://schemas.openxmlformats.org/drawingml/2006/main" uri="{28A0092B-C50C-407E-A947-70E740481C1C}">
                           <a14:useLocalDpi val="0"/>
@@ -4454,7 +4503,56 @@
                   <pic:spPr>
                     <a:xfrm>
                       <a:off x="0" y="0"/>
-                      <a:ext cx="5781674" cy="2510844"/>
+                      <a:ext cx="5553074" cy="2605602"/>
+                    </a:xfrm>
+                    <a:prstGeom prst="rect">
+                      <a:avLst/>
+                    </a:prstGeom>
+                  </pic:spPr>
+                </pic:pic>
+              </a:graphicData>
+            </a:graphic>
+          </wp:inline>
+        </w:drawing>
+      </w:r>
+    </w:p>
+    <w:p>
+      <w:pPr>
+        <w:pStyle w:val="Normal"/>
+        <w:jc w:val="left"/>
+      </w:pPr>
+      <w:r>
+        <w:drawing>
+          <wp:inline wp14:editId="4109E775" wp14:anchorId="66A4421E">
+            <wp:extent cx="5724524" cy="2695575"/>
+            <wp:effectExtent l="0" t="0" r="0" b="0"/>
+            <wp:docPr id="81629479" name="" title=""/>
+            <wp:cNvGraphicFramePr>
+              <a:graphicFrameLocks noChangeAspect="1"/>
+            </wp:cNvGraphicFramePr>
+            <a:graphic>
+              <a:graphicData uri="http://schemas.openxmlformats.org/drawingml/2006/picture">
+                <pic:pic>
+                  <pic:nvPicPr>
+                    <pic:cNvPr id="0" name=""/>
+                    <pic:cNvPicPr/>
+                  </pic:nvPicPr>
+                  <pic:blipFill>
+                    <a:blip r:embed="Rfcd9117637864d73">
+                      <a:extLst>
+                        <a:ext xmlns:a="http://schemas.openxmlformats.org/drawingml/2006/main" uri="{28A0092B-C50C-407E-A947-70E740481C1C}">
+                          <a14:useLocalDpi val="0"/>
+                        </a:ext>
+                      </a:extLst>
+                    </a:blip>
+                    <a:stretch>
+                      <a:fillRect/>
+                    </a:stretch>
+                  </pic:blipFill>
+                  <pic:spPr>
+                    <a:xfrm>
+                      <a:off x="0" y="0"/>
+                      <a:ext cx="5724524" cy="2695575"/>
                     </a:xfrm>
                     <a:prstGeom prst="rect">
                       <a:avLst/>

</xml_diff>